<commit_message>
cw3 part A nearly complete
</commit_message>
<xml_diff>
--- a/coursework3/Finn Wilkinson cw3.docx
+++ b/coursework3/Finn Wilkinson cw3.docx
@@ -47,13 +47,426 @@
     <w:p>
       <w:pPr>
         <w:rPr>
-          <w:sz w:val="24"/>
-          <w:szCs w:val="24"/>
-        </w:rPr>
-      </w:pPr>
+          <w:b/>
+          <w:bCs/>
+          <w:sz w:val="24"/>
+          <w:szCs w:val="24"/>
+          <w:u w:val="single"/>
+        </w:rPr>
+      </w:pPr>
+      <w:r>
+        <w:rPr>
+          <w:noProof/>
+        </w:rPr>
+        <w:drawing>
+          <wp:inline distT="0" distB="0" distL="0" distR="0" wp14:anchorId="578CADDC" wp14:editId="35068226">
+            <wp:extent cx="5007935" cy="2966484"/>
+            <wp:effectExtent l="0" t="0" r="2540" b="5715"/>
+            <wp:docPr id="2" name="Picture 2"/>
+            <wp:cNvGraphicFramePr>
+              <a:graphicFrameLocks xmlns:a="http://schemas.openxmlformats.org/drawingml/2006/main" noChangeAspect="1"/>
+            </wp:cNvGraphicFramePr>
+            <a:graphic xmlns:a="http://schemas.openxmlformats.org/drawingml/2006/main">
+              <a:graphicData uri="http://schemas.openxmlformats.org/drawingml/2006/picture">
+                <pic:pic xmlns:pic="http://schemas.openxmlformats.org/drawingml/2006/picture">
+                  <pic:nvPicPr>
+                    <pic:cNvPr id="0" name="Picture 3"/>
+                    <pic:cNvPicPr>
+                      <a:picLocks noChangeAspect="1" noChangeArrowheads="1"/>
+                    </pic:cNvPicPr>
+                  </pic:nvPicPr>
+                  <pic:blipFill rotWithShape="1">
+                    <a:blip r:embed="rId6">
+                      <a:extLst>
+                        <a:ext uri="{28A0092B-C50C-407E-A947-70E740481C1C}">
+                          <a14:useLocalDpi xmlns:a14="http://schemas.microsoft.com/office/drawing/2010/main" val="0"/>
+                        </a:ext>
+                      </a:extLst>
+                    </a:blip>
+                    <a:srcRect l="5008" t="9649" r="7603" b="602"/>
+                    <a:stretch/>
+                  </pic:blipFill>
+                  <pic:spPr bwMode="auto">
+                    <a:xfrm>
+                      <a:off x="0" y="0"/>
+                      <a:ext cx="5008653" cy="2966909"/>
+                    </a:xfrm>
+                    <a:prstGeom prst="rect">
+                      <a:avLst/>
+                    </a:prstGeom>
+                    <a:noFill/>
+                    <a:ln>
+                      <a:noFill/>
+                    </a:ln>
+                    <a:extLst>
+                      <a:ext uri="{53640926-AAD7-44D8-BBD7-CCE9431645EC}">
+                        <a14:shadowObscured xmlns:a14="http://schemas.microsoft.com/office/drawing/2010/main"/>
+                      </a:ext>
+                    </a:extLst>
+                  </pic:spPr>
+                </pic:pic>
+              </a:graphicData>
+            </a:graphic>
+          </wp:inline>
+        </w:drawing>
+      </w:r>
+    </w:p>
+    <w:p>
+      <w:pPr>
+        <w:rPr>
+          <w:b/>
+          <w:bCs/>
+          <w:sz w:val="24"/>
+          <w:szCs w:val="24"/>
+          <w:u w:val="single"/>
+        </w:rPr>
+      </w:pPr>
+      <w:r>
+        <w:rPr>
+          <w:b/>
+          <w:bCs/>
+          <w:sz w:val="24"/>
+          <w:szCs w:val="24"/>
+          <w:u w:val="single"/>
+        </w:rPr>
+        <w:t>Question 2</w:t>
+      </w:r>
+    </w:p>
+    <w:p>
+      <w:pPr>
+        <w:rPr>
+          <w:sz w:val="24"/>
+          <w:szCs w:val="24"/>
+        </w:rPr>
+      </w:pPr>
+      <w:r>
+        <w:rPr>
+          <w:sz w:val="24"/>
+          <w:szCs w:val="24"/>
+        </w:rPr>
+        <w:t>E</w:t>
+      </w:r>
+      <w:r>
+        <w:rPr>
+          <w:sz w:val="24"/>
+          <w:szCs w:val="24"/>
+          <w:vertAlign w:val="subscript"/>
+        </w:rPr>
+        <w:t xml:space="preserve">s </w:t>
+      </w:r>
+      <w:r>
+        <w:rPr>
+          <w:sz w:val="24"/>
+          <w:szCs w:val="24"/>
+        </w:rPr>
+        <w:t>= 0mV</w:t>
+      </w:r>
+      <w:r>
+        <w:rPr>
+          <w:sz w:val="24"/>
+          <w:szCs w:val="24"/>
+        </w:rPr>
+        <w:t xml:space="preserve"> :</w:t>
+      </w:r>
+    </w:p>
+    <w:p>
+      <w:pPr>
+        <w:rPr>
+          <w:sz w:val="24"/>
+          <w:szCs w:val="24"/>
+          <w:vertAlign w:val="subscript"/>
+        </w:rPr>
+      </w:pPr>
+      <w:r>
+        <w:rPr>
+          <w:noProof/>
+        </w:rPr>
+        <w:drawing>
+          <wp:inline distT="0" distB="0" distL="0" distR="0" wp14:anchorId="644CE0F2" wp14:editId="4B68D29F">
+            <wp:extent cx="4890977" cy="3125972"/>
+            <wp:effectExtent l="0" t="0" r="5080" b="0"/>
+            <wp:docPr id="3" name="Picture 3"/>
+            <wp:cNvGraphicFramePr>
+              <a:graphicFrameLocks xmlns:a="http://schemas.openxmlformats.org/drawingml/2006/main" noChangeAspect="1"/>
+            </wp:cNvGraphicFramePr>
+            <a:graphic xmlns:a="http://schemas.openxmlformats.org/drawingml/2006/main">
+              <a:graphicData uri="http://schemas.openxmlformats.org/drawingml/2006/picture">
+                <pic:pic xmlns:pic="http://schemas.openxmlformats.org/drawingml/2006/picture">
+                  <pic:nvPicPr>
+                    <pic:cNvPr id="0" name="Picture 5"/>
+                    <pic:cNvPicPr>
+                      <a:picLocks noChangeAspect="1" noChangeArrowheads="1"/>
+                    </pic:cNvPicPr>
+                  </pic:nvPicPr>
+                  <pic:blipFill rotWithShape="1">
+                    <a:blip r:embed="rId7">
+                      <a:extLst>
+                        <a:ext uri="{28A0092B-C50C-407E-A947-70E740481C1C}">
+                          <a14:useLocalDpi xmlns:a14="http://schemas.microsoft.com/office/drawing/2010/main" val="0"/>
+                        </a:ext>
+                      </a:extLst>
+                    </a:blip>
+                    <a:srcRect l="5566" t="8959" r="9089" b="3232"/>
+                    <a:stretch/>
+                  </pic:blipFill>
+                  <pic:spPr bwMode="auto">
+                    <a:xfrm>
+                      <a:off x="0" y="0"/>
+                      <a:ext cx="4891623" cy="3126385"/>
+                    </a:xfrm>
+                    <a:prstGeom prst="rect">
+                      <a:avLst/>
+                    </a:prstGeom>
+                    <a:noFill/>
+                    <a:ln>
+                      <a:noFill/>
+                    </a:ln>
+                    <a:extLst>
+                      <a:ext uri="{53640926-AAD7-44D8-BBD7-CCE9431645EC}">
+                        <a14:shadowObscured xmlns:a14="http://schemas.microsoft.com/office/drawing/2010/main"/>
+                      </a:ext>
+                    </a:extLst>
+                  </pic:spPr>
+                </pic:pic>
+              </a:graphicData>
+            </a:graphic>
+          </wp:inline>
+        </w:drawing>
+      </w:r>
+    </w:p>
+    <w:p>
+      <w:pPr>
+        <w:rPr>
+          <w:sz w:val="24"/>
+          <w:szCs w:val="24"/>
+          <w:vertAlign w:val="subscript"/>
+        </w:rPr>
+      </w:pPr>
+    </w:p>
+    <w:p>
+      <w:pPr>
+        <w:rPr>
+          <w:sz w:val="24"/>
+          <w:szCs w:val="24"/>
+        </w:rPr>
+      </w:pPr>
+    </w:p>
+    <w:p>
+      <w:pPr>
+        <w:rPr>
+          <w:sz w:val="24"/>
+          <w:szCs w:val="24"/>
+        </w:rPr>
+      </w:pPr>
+    </w:p>
+    <w:p>
+      <w:pPr>
+        <w:rPr>
+          <w:sz w:val="24"/>
+          <w:szCs w:val="24"/>
+        </w:rPr>
+      </w:pPr>
+    </w:p>
+    <w:p>
+      <w:pPr>
+        <w:rPr>
+          <w:sz w:val="24"/>
+          <w:szCs w:val="24"/>
+        </w:rPr>
+      </w:pPr>
+      <w:r>
+        <w:rPr>
+          <w:sz w:val="24"/>
+          <w:szCs w:val="24"/>
+        </w:rPr>
+        <w:lastRenderedPageBreak/>
+        <w:t>E</w:t>
+      </w:r>
+      <w:r>
+        <w:rPr>
+          <w:sz w:val="24"/>
+          <w:szCs w:val="24"/>
+          <w:vertAlign w:val="subscript"/>
+        </w:rPr>
+        <w:t>s</w:t>
+      </w:r>
+      <w:r>
+        <w:rPr>
+          <w:sz w:val="24"/>
+          <w:szCs w:val="24"/>
+        </w:rPr>
+        <w:t xml:space="preserve"> = -80mV :</w:t>
+      </w:r>
+    </w:p>
+    <w:p>
+      <w:pPr>
+        <w:rPr>
+          <w:sz w:val="24"/>
+          <w:szCs w:val="24"/>
+        </w:rPr>
+      </w:pPr>
+      <w:r>
+        <w:rPr>
+          <w:noProof/>
+        </w:rPr>
+        <w:drawing>
+          <wp:inline distT="0" distB="0" distL="0" distR="0" wp14:anchorId="4FD8331D" wp14:editId="6D3246A8">
+            <wp:extent cx="4911499" cy="3040911"/>
+            <wp:effectExtent l="0" t="0" r="3810" b="7620"/>
+            <wp:docPr id="4" name="Picture 4"/>
+            <wp:cNvGraphicFramePr>
+              <a:graphicFrameLocks xmlns:a="http://schemas.openxmlformats.org/drawingml/2006/main" noChangeAspect="1"/>
+            </wp:cNvGraphicFramePr>
+            <a:graphic xmlns:a="http://schemas.openxmlformats.org/drawingml/2006/main">
+              <a:graphicData uri="http://schemas.openxmlformats.org/drawingml/2006/picture">
+                <pic:pic xmlns:pic="http://schemas.openxmlformats.org/drawingml/2006/picture">
+                  <pic:nvPicPr>
+                    <pic:cNvPr id="0" name="Picture 7"/>
+                    <pic:cNvPicPr>
+                      <a:picLocks noChangeAspect="1" noChangeArrowheads="1"/>
+                    </pic:cNvPicPr>
+                  </pic:nvPicPr>
+                  <pic:blipFill rotWithShape="1">
+                    <a:blip r:embed="rId8">
+                      <a:extLst>
+                        <a:ext uri="{28A0092B-C50C-407E-A947-70E740481C1C}">
+                          <a14:useLocalDpi xmlns:a14="http://schemas.microsoft.com/office/drawing/2010/main" val="0"/>
+                        </a:ext>
+                      </a:extLst>
+                    </a:blip>
+                    <a:srcRect l="5751" t="10364" r="8544" b="2443"/>
+                    <a:stretch/>
+                  </pic:blipFill>
+                  <pic:spPr bwMode="auto">
+                    <a:xfrm>
+                      <a:off x="0" y="0"/>
+                      <a:ext cx="4912195" cy="3041342"/>
+                    </a:xfrm>
+                    <a:prstGeom prst="rect">
+                      <a:avLst/>
+                    </a:prstGeom>
+                    <a:noFill/>
+                    <a:ln>
+                      <a:noFill/>
+                    </a:ln>
+                    <a:extLst>
+                      <a:ext uri="{53640926-AAD7-44D8-BBD7-CCE9431645EC}">
+                        <a14:shadowObscured xmlns:a14="http://schemas.microsoft.com/office/drawing/2010/main"/>
+                      </a:ext>
+                    </a:extLst>
+                  </pic:spPr>
+                </pic:pic>
+              </a:graphicData>
+            </a:graphic>
+          </wp:inline>
+        </w:drawing>
+      </w:r>
+    </w:p>
+    <w:p>
+      <w:pPr>
+        <w:rPr>
+          <w:sz w:val="24"/>
+          <w:szCs w:val="24"/>
+        </w:rPr>
+      </w:pPr>
+      <w:r>
+        <w:rPr>
+          <w:sz w:val="24"/>
+          <w:szCs w:val="24"/>
+        </w:rPr>
+        <w:t>For the excitatory synapses with E</w:t>
+      </w:r>
+      <w:r>
+        <w:rPr>
+          <w:sz w:val="24"/>
+          <w:szCs w:val="24"/>
+          <w:vertAlign w:val="subscript"/>
+        </w:rPr>
+        <w:t xml:space="preserve">s </w:t>
+      </w:r>
+      <w:r>
+        <w:rPr>
+          <w:sz w:val="24"/>
+          <w:szCs w:val="24"/>
+        </w:rPr>
+        <w:t>= 0mV, we see the firing times of the two neurons converge after about o.2 seconds.</w:t>
+      </w:r>
+    </w:p>
+    <w:p>
+      <w:pPr>
+        <w:rPr>
+          <w:sz w:val="24"/>
+          <w:szCs w:val="24"/>
+        </w:rPr>
+      </w:pPr>
+      <w:r>
+        <w:rPr>
+          <w:sz w:val="24"/>
+          <w:szCs w:val="24"/>
+        </w:rPr>
+        <w:t>For the inhibitory synapses with E</w:t>
+      </w:r>
+      <w:r>
+        <w:rPr>
+          <w:sz w:val="24"/>
+          <w:szCs w:val="24"/>
+          <w:vertAlign w:val="subscript"/>
+        </w:rPr>
+        <w:t>s</w:t>
+      </w:r>
+      <w:r>
+        <w:rPr>
+          <w:sz w:val="24"/>
+          <w:szCs w:val="24"/>
+        </w:rPr>
+        <w:t xml:space="preserve"> = -80mV, we see the firing times of the two neurons staying independent, and not converging towards each other – with the firing times of the neurons seeming to </w:t>
+      </w:r>
+      <w:r>
+        <w:rPr>
+          <w:sz w:val="24"/>
+          <w:szCs w:val="24"/>
+        </w:rPr>
+        <w:t>separate</w:t>
+      </w:r>
+      <w:r>
+        <w:rPr>
+          <w:sz w:val="24"/>
+          <w:szCs w:val="24"/>
+        </w:rPr>
+        <w:t xml:space="preserve"> from each other as time progresses.</w:t>
+      </w:r>
+    </w:p>
+    <w:p>
+      <w:pPr>
+        <w:rPr>
+          <w:sz w:val="24"/>
+          <w:szCs w:val="24"/>
+        </w:rPr>
+      </w:pPr>
+      <w:r>
+        <w:rPr>
+          <w:sz w:val="24"/>
+          <w:szCs w:val="24"/>
+        </w:rPr>
+        <w:t xml:space="preserve">This </w:t>
+      </w:r>
+      <w:r>
+        <w:rPr>
+          <w:sz w:val="24"/>
+          <w:szCs w:val="24"/>
+        </w:rPr>
+        <w:t>behaviour</w:t>
+      </w:r>
+      <w:r>
+        <w:rPr>
+          <w:sz w:val="24"/>
+          <w:szCs w:val="24"/>
+        </w:rPr>
+        <w:t xml:space="preserve"> could be due to …</w:t>
+      </w:r>
     </w:p>
     <w:sectPr>
-      <w:headerReference w:type="default" r:id="rId6"/>
+      <w:headerReference w:type="default" r:id="rId9"/>
       <w:pgSz w:w="11906" w:h="16838"/>
       <w:pgMar w:top="1440" w:right="1440" w:bottom="1440" w:left="1440" w:header="708" w:footer="708" w:gutter="0"/>
       <w:cols w:space="708"/>
@@ -249,6 +662,7 @@
     <w:lsdException w:name="HTML Sample" w:semiHidden="1" w:unhideWhenUsed="1"/>
     <w:lsdException w:name="HTML Typewriter" w:semiHidden="1" w:unhideWhenUsed="1"/>
     <w:lsdException w:name="HTML Variable" w:semiHidden="1" w:unhideWhenUsed="1"/>
+    <w:lsdException w:name="Normal Table" w:semiHidden="1" w:unhideWhenUsed="1"/>
     <w:lsdException w:name="annotation subject" w:semiHidden="1" w:unhideWhenUsed="1"/>
     <w:lsdException w:name="No List" w:semiHidden="1" w:unhideWhenUsed="1"/>
     <w:lsdException w:name="Outline List 1" w:semiHidden="1" w:unhideWhenUsed="1"/>
@@ -295,8 +709,10 @@
     <w:lsdException w:name="Table Subtle 2" w:semiHidden="1" w:unhideWhenUsed="1"/>
     <w:lsdException w:name="Table Web 1" w:semiHidden="1" w:unhideWhenUsed="1"/>
     <w:lsdException w:name="Table Web 2" w:semiHidden="1" w:unhideWhenUsed="1"/>
+    <w:lsdException w:name="Table Web 3" w:semiHidden="1" w:unhideWhenUsed="1"/>
     <w:lsdException w:name="Balloon Text" w:semiHidden="1" w:unhideWhenUsed="1"/>
     <w:lsdException w:name="Table Grid" w:uiPriority="39"/>
+    <w:lsdException w:name="Table Theme" w:semiHidden="1" w:unhideWhenUsed="1"/>
     <w:lsdException w:name="Placeholder Text" w:semiHidden="1"/>
     <w:lsdException w:name="No Spacing" w:uiPriority="1" w:qFormat="1"/>
     <w:lsdException w:name="Light Shading" w:uiPriority="60"/>

</xml_diff>

<commit_message>
coursework 3 completed, zip file created for submission
</commit_message>
<xml_diff>
--- a/coursework3/Finn Wilkinson cw3.docx
+++ b/coursework3/Finn Wilkinson cw3.docx
@@ -619,9 +619,9 @@
           <w:noProof/>
         </w:rPr>
         <w:drawing>
-          <wp:inline distT="0" distB="0" distL="0" distR="0" wp14:anchorId="4FD8331D" wp14:editId="07726FF3">
+          <wp:inline distT="0" distB="0" distL="0" distR="0" wp14:anchorId="4FD8331D" wp14:editId="282BD29E">
             <wp:extent cx="4793683" cy="3040380"/>
-            <wp:effectExtent l="0" t="0" r="6985" b="7620"/>
+            <wp:effectExtent l="0" t="0" r="0" b="1905"/>
             <wp:docPr id="4" name="Picture 4"/>
             <wp:cNvGraphicFramePr>
               <a:graphicFrameLocks xmlns:a="http://schemas.openxmlformats.org/drawingml/2006/main" noChangeAspect="1"/>
@@ -649,7 +649,7 @@
                   <pic:spPr bwMode="auto">
                     <a:xfrm>
                       <a:off x="0" y="0"/>
-                      <a:ext cx="4795200" cy="3041342"/>
+                      <a:ext cx="4793683" cy="3040380"/>
                     </a:xfrm>
                     <a:prstGeom prst="rect">
                       <a:avLst/>
@@ -820,15 +820,7 @@
           <w:sz w:val="24"/>
           <w:szCs w:val="24"/>
         </w:rPr>
-        <w:t xml:space="preserve">fact that </w:t>
-      </w:r>
-      <w:r>
-        <w:rPr>
-          <w:color w:val="000000" w:themeColor="text1"/>
-          <w:sz w:val="24"/>
-          <w:szCs w:val="24"/>
-        </w:rPr>
-        <w:t xml:space="preserve">for excitatory </w:t>
+        <w:t xml:space="preserve">fact that for excitatory </w:t>
       </w:r>
       <w:r>
         <w:rPr>
@@ -1934,17 +1926,6 @@
           <w:u w:val="single"/>
         </w:rPr>
       </w:pPr>
-    </w:p>
-    <w:p>
-      <w:pPr>
-        <w:rPr>
-          <w:b/>
-          <w:bCs/>
-          <w:sz w:val="24"/>
-          <w:szCs w:val="24"/>
-          <w:u w:val="single"/>
-        </w:rPr>
-      </w:pPr>
       <w:r>
         <w:rPr>
           <w:b/>
@@ -2124,6 +2105,18 @@
           <w:szCs w:val="24"/>
         </w:rPr>
       </w:pPr>
+    </w:p>
+    <w:p>
+      <w:pPr>
+        <w:rPr>
+          <w:b/>
+          <w:bCs/>
+          <w:i/>
+          <w:iCs/>
+          <w:sz w:val="24"/>
+          <w:szCs w:val="24"/>
+        </w:rPr>
+      </w:pPr>
       <w:r>
         <w:rPr>
           <w:b/>
@@ -2783,30 +2776,110 @@
     <w:p>
       <w:pPr>
         <w:rPr>
-          <w:color w:val="FF0000"/>
-          <w:sz w:val="24"/>
-          <w:szCs w:val="24"/>
-        </w:rPr>
-      </w:pPr>
-      <w:r>
-        <w:rPr>
-          <w:color w:val="FF0000"/>
-          <w:sz w:val="24"/>
-          <w:szCs w:val="24"/>
-        </w:rPr>
-        <w:t>Explain what is</w:t>
-      </w:r>
-      <w:r>
-        <w:rPr>
-          <w:color w:val="FF0000"/>
-          <w:sz w:val="24"/>
-          <w:szCs w:val="24"/>
-        </w:rPr>
-        <w:t xml:space="preserve"> happening</w:t>
-      </w:r>
-      <w:r>
-        <w:rPr>
-          <w:color w:val="FF0000"/>
+          <w:sz w:val="24"/>
+          <w:szCs w:val="24"/>
+        </w:rPr>
+      </w:pPr>
+      <w:r>
+        <w:rPr>
+          <w:sz w:val="24"/>
+          <w:szCs w:val="24"/>
+        </w:rPr>
+        <w:t>The l</w:t>
+      </w:r>
+      <w:r>
+        <w:rPr>
+          <w:sz w:val="24"/>
+          <w:szCs w:val="24"/>
+        </w:rPr>
+        <w:t>ower firing</w:t>
+      </w:r>
+      <w:r>
+        <w:rPr>
+          <w:sz w:val="24"/>
+          <w:szCs w:val="24"/>
+        </w:rPr>
+        <w:t xml:space="preserve"> </w:t>
+      </w:r>
+      <w:r>
+        <w:rPr>
+          <w:sz w:val="24"/>
+          <w:szCs w:val="24"/>
+        </w:rPr>
+        <w:t xml:space="preserve">rate </w:t>
+      </w:r>
+      <w:r>
+        <w:rPr>
+          <w:sz w:val="24"/>
+          <w:szCs w:val="24"/>
+        </w:rPr>
+        <w:t xml:space="preserve">of 10Hz </w:t>
+      </w:r>
+      <w:r>
+        <w:rPr>
+          <w:sz w:val="24"/>
+          <w:szCs w:val="24"/>
+        </w:rPr>
+        <w:t xml:space="preserve">means </w:t>
+      </w:r>
+      <w:r>
+        <w:rPr>
+          <w:sz w:val="24"/>
+          <w:szCs w:val="24"/>
+        </w:rPr>
+        <w:t xml:space="preserve">that </w:t>
+      </w:r>
+      <w:r>
+        <w:rPr>
+          <w:sz w:val="24"/>
+          <w:szCs w:val="24"/>
+        </w:rPr>
+        <w:t>more post</w:t>
+      </w:r>
+      <w:r>
+        <w:rPr>
+          <w:sz w:val="24"/>
+          <w:szCs w:val="24"/>
+        </w:rPr>
+        <w:t>-</w:t>
+      </w:r>
+      <w:r>
+        <w:rPr>
+          <w:sz w:val="24"/>
+          <w:szCs w:val="24"/>
+        </w:rPr>
+        <w:t xml:space="preserve">synaptic </w:t>
+      </w:r>
+      <w:r>
+        <w:rPr>
+          <w:sz w:val="24"/>
+          <w:szCs w:val="24"/>
+        </w:rPr>
+        <w:t>spikes</w:t>
+      </w:r>
+      <w:r>
+        <w:rPr>
+          <w:sz w:val="24"/>
+          <w:szCs w:val="24"/>
+        </w:rPr>
+        <w:t xml:space="preserve"> will occur</w:t>
+      </w:r>
+      <w:r>
+        <w:rPr>
+          <w:sz w:val="24"/>
+          <w:szCs w:val="24"/>
+        </w:rPr>
+        <w:t xml:space="preserve"> and therefore the synaptic strengths are more likely to be strengthened</w:t>
+      </w:r>
+      <w:r>
+        <w:rPr>
+          <w:sz w:val="24"/>
+          <w:szCs w:val="24"/>
+        </w:rPr>
+        <w:t>/increased</w:t>
+      </w:r>
+      <w:r>
+        <w:rPr>
           <w:sz w:val="24"/>
           <w:szCs w:val="24"/>
         </w:rPr>
@@ -2814,24 +2887,81 @@
       </w:r>
       <w:r>
         <w:rPr>
-          <w:color w:val="FF0000"/>
-          <w:sz w:val="24"/>
-          <w:szCs w:val="24"/>
-        </w:rPr>
-        <w:t xml:space="preserve"> Why does this make sense?</w:t>
-      </w:r>
-    </w:p>
-    <w:p>
-      <w:pPr>
-        <w:rPr>
-          <w:b/>
-          <w:bCs/>
-          <w:i/>
-          <w:iCs/>
-          <w:sz w:val="24"/>
-          <w:szCs w:val="24"/>
-        </w:rPr>
-      </w:pPr>
+          <w:sz w:val="24"/>
+          <w:szCs w:val="24"/>
+        </w:rPr>
+        <w:t xml:space="preserve"> The o</w:t>
+      </w:r>
+      <w:r>
+        <w:rPr>
+          <w:sz w:val="24"/>
+          <w:szCs w:val="24"/>
+        </w:rPr>
+        <w:t xml:space="preserve">pposite is true for </w:t>
+      </w:r>
+      <w:r>
+        <w:rPr>
+          <w:sz w:val="24"/>
+          <w:szCs w:val="24"/>
+        </w:rPr>
+        <w:t xml:space="preserve">a </w:t>
+      </w:r>
+      <w:r>
+        <w:rPr>
+          <w:sz w:val="24"/>
+          <w:szCs w:val="24"/>
+        </w:rPr>
+        <w:t>high</w:t>
+      </w:r>
+      <w:r>
+        <w:rPr>
+          <w:sz w:val="24"/>
+          <w:szCs w:val="24"/>
+        </w:rPr>
+        <w:t>er</w:t>
+      </w:r>
+      <w:r>
+        <w:rPr>
+          <w:sz w:val="24"/>
+          <w:szCs w:val="24"/>
+        </w:rPr>
+        <w:t xml:space="preserve"> firing rate</w:t>
+      </w:r>
+      <w:r>
+        <w:rPr>
+          <w:sz w:val="24"/>
+          <w:szCs w:val="24"/>
+        </w:rPr>
+        <w:t xml:space="preserve"> of 20Hz</w:t>
+      </w:r>
+      <w:r>
+        <w:rPr>
+          <w:sz w:val="24"/>
+          <w:szCs w:val="24"/>
+        </w:rPr>
+        <w:t xml:space="preserve"> as this will increase the number of pre</w:t>
+      </w:r>
+      <w:r>
+        <w:rPr>
+          <w:sz w:val="24"/>
+          <w:szCs w:val="24"/>
+        </w:rPr>
+        <w:t>-</w:t>
+      </w:r>
+      <w:r>
+        <w:rPr>
+          <w:sz w:val="24"/>
+          <w:szCs w:val="24"/>
+        </w:rPr>
+        <w:t>synaptic spikes, and so the synaptic strengths will be depressed towards 0</w:t>
+      </w:r>
+      <w:r>
+        <w:rPr>
+          <w:sz w:val="24"/>
+          <w:szCs w:val="24"/>
+        </w:rPr>
+        <w:t>.</w:t>
+      </w:r>
     </w:p>
     <w:p>
       <w:pPr>
@@ -2888,7 +3018,15 @@
           <w:sz w:val="24"/>
           <w:szCs w:val="24"/>
         </w:rPr>
-        <w:t xml:space="preserve"> decrease with degree of correlation between 0Hz and 10Hz. Between degree of correlation values of 10Hz and 20Hz, steady-state synaptic weights increase dramatically.</w:t>
+        <w:t xml:space="preserve"> decrease with degree of correlation between 0Hz and 10Hz. Between degree of correlation values of 10Hz and 20Hz, steady-state synaptic weights increase dramatically</w:t>
+      </w:r>
+      <w:r>
+        <w:rPr>
+          <w:color w:val="000000" w:themeColor="text1"/>
+          <w:sz w:val="24"/>
+          <w:szCs w:val="24"/>
+        </w:rPr>
+        <w:t>, as seen from the plotted mean below.</w:t>
       </w:r>
     </w:p>
     <w:p>
@@ -3011,19 +3149,6 @@
         </w:rPr>
         <w:t>trengths :</w:t>
       </w:r>
-    </w:p>
-    <w:p>
-      <w:pPr>
-        <w:rPr>
-          <w:b/>
-          <w:bCs/>
-          <w:i/>
-          <w:iCs/>
-          <w:color w:val="000000" w:themeColor="text1"/>
-          <w:sz w:val="24"/>
-          <w:szCs w:val="24"/>
-        </w:rPr>
-      </w:pPr>
       <w:r>
         <w:rPr>
           <w:noProof/>
@@ -3599,26 +3724,123 @@
     <w:p>
       <w:pPr>
         <w:rPr>
-          <w:color w:val="FF0000"/>
-          <w:sz w:val="24"/>
-          <w:szCs w:val="24"/>
-        </w:rPr>
-      </w:pPr>
-      <w:r>
-        <w:rPr>
-          <w:color w:val="FF0000"/>
-          <w:sz w:val="24"/>
-          <w:szCs w:val="24"/>
-        </w:rPr>
-        <w:t xml:space="preserve">As the degree of correlation increases, we can see that the standard deviation also decreases dramatically past 10Hz…  </w:t>
-      </w:r>
-      <w:r>
-        <w:rPr>
-          <w:color w:val="FF0000"/>
+          <w:sz w:val="24"/>
+          <w:szCs w:val="24"/>
+        </w:rPr>
+      </w:pPr>
+      <w:r>
+        <w:rPr>
+          <w:sz w:val="24"/>
+          <w:szCs w:val="24"/>
+        </w:rPr>
+        <w:t>With very low correlation values, the firing rate stays around the average firing rate &lt;r&gt;</w:t>
+      </w:r>
+      <w:r>
+        <w:rPr>
+          <w:sz w:val="24"/>
+          <w:szCs w:val="24"/>
+          <w:vertAlign w:val="subscript"/>
+        </w:rPr>
+        <w:t>0</w:t>
+      </w:r>
+      <w:r>
+        <w:rPr>
+          <w:sz w:val="24"/>
+          <w:szCs w:val="24"/>
+        </w:rPr>
+        <w:t>=20Hz. This gives us similar results to previous STDP simulations where pre-synaptic spikes are fairly common, and so the synaptic weights are depressed towards 0nS</w:t>
+      </w:r>
+      <w:r>
+        <w:rPr>
+          <w:sz w:val="24"/>
+          <w:szCs w:val="24"/>
+        </w:rPr>
+        <w:t xml:space="preserve"> more commonly</w:t>
+      </w:r>
+      <w:r>
+        <w:rPr>
+          <w:sz w:val="24"/>
+          <w:szCs w:val="24"/>
+        </w:rPr>
+        <w:t>.</w:t>
+      </w:r>
+    </w:p>
+    <w:p>
+      <w:pPr>
+        <w:rPr>
+          <w:sz w:val="24"/>
+          <w:szCs w:val="24"/>
+        </w:rPr>
+      </w:pPr>
+      <w:r>
+        <w:rPr>
+          <w:sz w:val="24"/>
+          <w:szCs w:val="24"/>
+        </w:rPr>
+        <w:t>However, with high correlation values there are periods of very low firing rates</w:t>
+      </w:r>
+      <w:r>
+        <w:rPr>
+          <w:sz w:val="24"/>
+          <w:szCs w:val="24"/>
+        </w:rPr>
+        <w:t xml:space="preserve"> for all synapses due to the sinusoidal</w:t>
+      </w:r>
+      <w:r>
+        <w:rPr>
           <w:sz w:val="24"/>
           <w:szCs w:val="24"/>
         </w:rPr>
         <w:t xml:space="preserve"> </w:t>
+      </w:r>
+      <w:r>
+        <w:rPr>
+          <w:sz w:val="24"/>
+          <w:szCs w:val="24"/>
+        </w:rPr>
+        <w:t>form of the firing rate expression</w:t>
+      </w:r>
+      <w:r>
+        <w:rPr>
+          <w:sz w:val="24"/>
+          <w:szCs w:val="24"/>
+        </w:rPr>
+        <w:t>. This causes the synaptic strengths to be increased towards the maximum value of 4nS across all synapses</w:t>
+      </w:r>
+      <w:r>
+        <w:rPr>
+          <w:sz w:val="24"/>
+          <w:szCs w:val="24"/>
+        </w:rPr>
+        <w:t xml:space="preserve"> frequently</w:t>
+      </w:r>
+      <w:r>
+        <w:rPr>
+          <w:sz w:val="24"/>
+          <w:szCs w:val="24"/>
+        </w:rPr>
+        <w:t>. The extent of the correlation can be seen with the considerably lower variance with higher correlation values</w:t>
+      </w:r>
+      <w:r>
+        <w:rPr>
+          <w:sz w:val="24"/>
+          <w:szCs w:val="24"/>
+        </w:rPr>
+        <w:t xml:space="preserve"> (15-20Hz)</w:t>
+      </w:r>
+      <w:r>
+        <w:rPr>
+          <w:sz w:val="24"/>
+          <w:szCs w:val="24"/>
+        </w:rPr>
+        <w:t xml:space="preserve"> compared </w:t>
+      </w:r>
+      <w:r>
+        <w:rPr>
+          <w:sz w:val="24"/>
+          <w:szCs w:val="24"/>
+        </w:rPr>
+        <w:t>with the higher variability seen with lower correlation values.</w:t>
       </w:r>
     </w:p>
     <w:sectPr>

</xml_diff>